<commit_message>
analysis py file added
</commit_message>
<xml_diff>
--- a/IFT_598_Project_Report.docx
+++ b/IFT_598_Project_Report.docx
@@ -298,8 +298,6 @@
           </wp:inline>
         </w:drawing>
       </w:r>
-      <w:bookmarkStart w:id="0" w:name="_GoBack"/>
-      <w:bookmarkEnd w:id="0"/>
     </w:p>
     <w:p>
       <w:r>
@@ -343,6 +341,387 @@
         </w:drawing>
       </w:r>
     </w:p>
+    <w:p/>
+    <w:p/>
+    <w:p/>
+    <w:p/>
+    <w:p/>
+    <w:p/>
+    <w:p/>
+    <w:p/>
+    <w:p/>
+    <w:p/>
+    <w:p/>
+    <w:p>
+      <w:r>
+        <w:lastRenderedPageBreak/>
+        <w:t>pwd</w:t>
+      </w:r>
+      <w:r>
+        <w:rPr>
+          <w:noProof/>
+        </w:rPr>
+        <w:drawing>
+          <wp:inline distT="0" distB="0" distL="0" distR="0" wp14:anchorId="0117D3B9" wp14:editId="6D19F023">
+            <wp:extent cx="5731510" cy="4335780"/>
+            <wp:effectExtent l="0" t="0" r="2540" b="7620"/>
+            <wp:docPr id="9" name="Picture 9"/>
+            <wp:cNvGraphicFramePr>
+              <a:graphicFrameLocks xmlns:a="http://schemas.openxmlformats.org/drawingml/2006/main" noChangeAspect="1"/>
+            </wp:cNvGraphicFramePr>
+            <a:graphic xmlns:a="http://schemas.openxmlformats.org/drawingml/2006/main">
+              <a:graphicData uri="http://schemas.openxmlformats.org/drawingml/2006/picture">
+                <pic:pic xmlns:pic="http://schemas.openxmlformats.org/drawingml/2006/picture">
+                  <pic:nvPicPr>
+                    <pic:cNvPr id="1" name=""/>
+                    <pic:cNvPicPr/>
+                  </pic:nvPicPr>
+                  <pic:blipFill>
+                    <a:blip r:embed="rId12"/>
+                    <a:stretch>
+                      <a:fillRect/>
+                    </a:stretch>
+                  </pic:blipFill>
+                  <pic:spPr>
+                    <a:xfrm>
+                      <a:off x="0" y="0"/>
+                      <a:ext cx="5731510" cy="4335780"/>
+                    </a:xfrm>
+                    <a:prstGeom prst="rect">
+                      <a:avLst/>
+                    </a:prstGeom>
+                  </pic:spPr>
+                </pic:pic>
+              </a:graphicData>
+            </a:graphic>
+          </wp:inline>
+        </w:drawing>
+      </w:r>
+    </w:p>
+    <w:p/>
+    <w:p>
+      <w:r>
+        <w:rPr>
+          <w:noProof/>
+        </w:rPr>
+        <w:drawing>
+          <wp:inline distT="0" distB="0" distL="0" distR="0" wp14:anchorId="4A7CE7C0" wp14:editId="36C17C0E">
+            <wp:extent cx="5731510" cy="2741295"/>
+            <wp:effectExtent l="0" t="0" r="2540" b="1905"/>
+            <wp:docPr id="11" name="Picture 11"/>
+            <wp:cNvGraphicFramePr>
+              <a:graphicFrameLocks xmlns:a="http://schemas.openxmlformats.org/drawingml/2006/main" noChangeAspect="1"/>
+            </wp:cNvGraphicFramePr>
+            <a:graphic xmlns:a="http://schemas.openxmlformats.org/drawingml/2006/main">
+              <a:graphicData uri="http://schemas.openxmlformats.org/drawingml/2006/picture">
+                <pic:pic xmlns:pic="http://schemas.openxmlformats.org/drawingml/2006/picture">
+                  <pic:nvPicPr>
+                    <pic:cNvPr id="1" name=""/>
+                    <pic:cNvPicPr/>
+                  </pic:nvPicPr>
+                  <pic:blipFill>
+                    <a:blip r:embed="rId13"/>
+                    <a:stretch>
+                      <a:fillRect/>
+                    </a:stretch>
+                  </pic:blipFill>
+                  <pic:spPr>
+                    <a:xfrm>
+                      <a:off x="0" y="0"/>
+                      <a:ext cx="5731510" cy="2741295"/>
+                    </a:xfrm>
+                    <a:prstGeom prst="rect">
+                      <a:avLst/>
+                    </a:prstGeom>
+                  </pic:spPr>
+                </pic:pic>
+              </a:graphicData>
+            </a:graphic>
+          </wp:inline>
+        </w:drawing>
+      </w:r>
+    </w:p>
+    <w:p/>
+    <w:p/>
+    <w:p/>
+    <w:p/>
+    <w:p>
+      <w:r>
+        <w:rPr>
+          <w:noProof/>
+        </w:rPr>
+        <w:lastRenderedPageBreak/>
+        <w:drawing>
+          <wp:inline distT="0" distB="0" distL="0" distR="0" wp14:anchorId="601A7982" wp14:editId="6DC9D024">
+            <wp:extent cx="5731510" cy="2719705"/>
+            <wp:effectExtent l="0" t="0" r="2540" b="4445"/>
+            <wp:docPr id="12" name="Picture 12"/>
+            <wp:cNvGraphicFramePr>
+              <a:graphicFrameLocks xmlns:a="http://schemas.openxmlformats.org/drawingml/2006/main" noChangeAspect="1"/>
+            </wp:cNvGraphicFramePr>
+            <a:graphic xmlns:a="http://schemas.openxmlformats.org/drawingml/2006/main">
+              <a:graphicData uri="http://schemas.openxmlformats.org/drawingml/2006/picture">
+                <pic:pic xmlns:pic="http://schemas.openxmlformats.org/drawingml/2006/picture">
+                  <pic:nvPicPr>
+                    <pic:cNvPr id="1" name=""/>
+                    <pic:cNvPicPr/>
+                  </pic:nvPicPr>
+                  <pic:blipFill>
+                    <a:blip r:embed="rId14"/>
+                    <a:stretch>
+                      <a:fillRect/>
+                    </a:stretch>
+                  </pic:blipFill>
+                  <pic:spPr>
+                    <a:xfrm>
+                      <a:off x="0" y="0"/>
+                      <a:ext cx="5731510" cy="2719705"/>
+                    </a:xfrm>
+                    <a:prstGeom prst="rect">
+                      <a:avLst/>
+                    </a:prstGeom>
+                  </pic:spPr>
+                </pic:pic>
+              </a:graphicData>
+            </a:graphic>
+          </wp:inline>
+        </w:drawing>
+      </w:r>
+    </w:p>
+    <w:p>
+      <w:r>
+        <w:rPr>
+          <w:noProof/>
+        </w:rPr>
+        <w:drawing>
+          <wp:inline distT="0" distB="0" distL="0" distR="0" wp14:anchorId="46DE9B0F" wp14:editId="64EF5E3F">
+            <wp:extent cx="3743325" cy="1076325"/>
+            <wp:effectExtent l="0" t="0" r="9525" b="9525"/>
+            <wp:docPr id="13" name="Picture 13"/>
+            <wp:cNvGraphicFramePr>
+              <a:graphicFrameLocks xmlns:a="http://schemas.openxmlformats.org/drawingml/2006/main" noChangeAspect="1"/>
+            </wp:cNvGraphicFramePr>
+            <a:graphic xmlns:a="http://schemas.openxmlformats.org/drawingml/2006/main">
+              <a:graphicData uri="http://schemas.openxmlformats.org/drawingml/2006/picture">
+                <pic:pic xmlns:pic="http://schemas.openxmlformats.org/drawingml/2006/picture">
+                  <pic:nvPicPr>
+                    <pic:cNvPr id="1" name=""/>
+                    <pic:cNvPicPr/>
+                  </pic:nvPicPr>
+                  <pic:blipFill>
+                    <a:blip r:embed="rId15"/>
+                    <a:stretch>
+                      <a:fillRect/>
+                    </a:stretch>
+                  </pic:blipFill>
+                  <pic:spPr>
+                    <a:xfrm>
+                      <a:off x="0" y="0"/>
+                      <a:ext cx="3743325" cy="1076325"/>
+                    </a:xfrm>
+                    <a:prstGeom prst="rect">
+                      <a:avLst/>
+                    </a:prstGeom>
+                  </pic:spPr>
+                </pic:pic>
+              </a:graphicData>
+            </a:graphic>
+          </wp:inline>
+        </w:drawing>
+      </w:r>
+    </w:p>
+    <w:p/>
+    <w:p/>
+    <w:p/>
+    <w:p/>
+    <w:p/>
+    <w:p/>
+    <w:p/>
+    <w:p/>
+    <w:p/>
+    <w:p/>
+    <w:p/>
+    <w:p/>
+    <w:p/>
+    <w:p/>
+    <w:p/>
+    <w:p/>
+    <w:p/>
+    <w:p>
+      <w:r>
+        <w:rPr>
+          <w:noProof/>
+        </w:rPr>
+        <w:lastRenderedPageBreak/>
+        <w:drawing>
+          <wp:inline distT="0" distB="0" distL="0" distR="0" wp14:anchorId="686872AF" wp14:editId="454353F7">
+            <wp:extent cx="5731510" cy="4013200"/>
+            <wp:effectExtent l="0" t="0" r="2540" b="6350"/>
+            <wp:docPr id="15" name="Picture 15"/>
+            <wp:cNvGraphicFramePr>
+              <a:graphicFrameLocks xmlns:a="http://schemas.openxmlformats.org/drawingml/2006/main" noChangeAspect="1"/>
+            </wp:cNvGraphicFramePr>
+            <a:graphic xmlns:a="http://schemas.openxmlformats.org/drawingml/2006/main">
+              <a:graphicData uri="http://schemas.openxmlformats.org/drawingml/2006/picture">
+                <pic:pic xmlns:pic="http://schemas.openxmlformats.org/drawingml/2006/picture">
+                  <pic:nvPicPr>
+                    <pic:cNvPr id="1" name=""/>
+                    <pic:cNvPicPr/>
+                  </pic:nvPicPr>
+                  <pic:blipFill>
+                    <a:blip r:embed="rId16"/>
+                    <a:stretch>
+                      <a:fillRect/>
+                    </a:stretch>
+                  </pic:blipFill>
+                  <pic:spPr>
+                    <a:xfrm>
+                      <a:off x="0" y="0"/>
+                      <a:ext cx="5731510" cy="4013200"/>
+                    </a:xfrm>
+                    <a:prstGeom prst="rect">
+                      <a:avLst/>
+                    </a:prstGeom>
+                  </pic:spPr>
+                </pic:pic>
+              </a:graphicData>
+            </a:graphic>
+          </wp:inline>
+        </w:drawing>
+      </w:r>
+    </w:p>
+    <w:p/>
+    <w:p>
+      <w:r>
+        <w:rPr>
+          <w:noProof/>
+        </w:rPr>
+        <w:drawing>
+          <wp:inline distT="0" distB="0" distL="0" distR="0" wp14:anchorId="34516466" wp14:editId="20A9BBB7">
+            <wp:extent cx="5731510" cy="1456055"/>
+            <wp:effectExtent l="0" t="0" r="2540" b="0"/>
+            <wp:docPr id="16" name="Picture 16"/>
+            <wp:cNvGraphicFramePr>
+              <a:graphicFrameLocks xmlns:a="http://schemas.openxmlformats.org/drawingml/2006/main" noChangeAspect="1"/>
+            </wp:cNvGraphicFramePr>
+            <a:graphic xmlns:a="http://schemas.openxmlformats.org/drawingml/2006/main">
+              <a:graphicData uri="http://schemas.openxmlformats.org/drawingml/2006/picture">
+                <pic:pic xmlns:pic="http://schemas.openxmlformats.org/drawingml/2006/picture">
+                  <pic:nvPicPr>
+                    <pic:cNvPr id="1" name=""/>
+                    <pic:cNvPicPr/>
+                  </pic:nvPicPr>
+                  <pic:blipFill>
+                    <a:blip r:embed="rId17"/>
+                    <a:stretch>
+                      <a:fillRect/>
+                    </a:stretch>
+                  </pic:blipFill>
+                  <pic:spPr>
+                    <a:xfrm>
+                      <a:off x="0" y="0"/>
+                      <a:ext cx="5731510" cy="1456055"/>
+                    </a:xfrm>
+                    <a:prstGeom prst="rect">
+                      <a:avLst/>
+                    </a:prstGeom>
+                  </pic:spPr>
+                </pic:pic>
+              </a:graphicData>
+            </a:graphic>
+          </wp:inline>
+        </w:drawing>
+      </w:r>
+    </w:p>
+    <w:p>
+      <w:r>
+        <w:rPr>
+          <w:noProof/>
+        </w:rPr>
+        <w:lastRenderedPageBreak/>
+        <w:drawing>
+          <wp:inline distT="0" distB="0" distL="0" distR="0" wp14:anchorId="4D255D4A" wp14:editId="061A3FC6">
+            <wp:extent cx="5731510" cy="3663315"/>
+            <wp:effectExtent l="0" t="0" r="2540" b="0"/>
+            <wp:docPr id="18" name="Picture 18"/>
+            <wp:cNvGraphicFramePr>
+              <a:graphicFrameLocks xmlns:a="http://schemas.openxmlformats.org/drawingml/2006/main" noChangeAspect="1"/>
+            </wp:cNvGraphicFramePr>
+            <a:graphic xmlns:a="http://schemas.openxmlformats.org/drawingml/2006/main">
+              <a:graphicData uri="http://schemas.openxmlformats.org/drawingml/2006/picture">
+                <pic:pic xmlns:pic="http://schemas.openxmlformats.org/drawingml/2006/picture">
+                  <pic:nvPicPr>
+                    <pic:cNvPr id="1" name=""/>
+                    <pic:cNvPicPr/>
+                  </pic:nvPicPr>
+                  <pic:blipFill>
+                    <a:blip r:embed="rId18"/>
+                    <a:stretch>
+                      <a:fillRect/>
+                    </a:stretch>
+                  </pic:blipFill>
+                  <pic:spPr>
+                    <a:xfrm>
+                      <a:off x="0" y="0"/>
+                      <a:ext cx="5731510" cy="3663315"/>
+                    </a:xfrm>
+                    <a:prstGeom prst="rect">
+                      <a:avLst/>
+                    </a:prstGeom>
+                  </pic:spPr>
+                </pic:pic>
+              </a:graphicData>
+            </a:graphic>
+          </wp:inline>
+        </w:drawing>
+      </w:r>
+      <w:bookmarkStart w:id="0" w:name="_GoBack"/>
+      <w:bookmarkEnd w:id="0"/>
+    </w:p>
+    <w:p>
+      <w:r>
+        <w:rPr>
+          <w:noProof/>
+        </w:rPr>
+        <w:drawing>
+          <wp:inline distT="0" distB="0" distL="0" distR="0" wp14:anchorId="6A76458C" wp14:editId="261EBF2D">
+            <wp:extent cx="5731510" cy="2994660"/>
+            <wp:effectExtent l="0" t="0" r="2540" b="0"/>
+            <wp:docPr id="17" name="Picture 17"/>
+            <wp:cNvGraphicFramePr>
+              <a:graphicFrameLocks xmlns:a="http://schemas.openxmlformats.org/drawingml/2006/main" noChangeAspect="1"/>
+            </wp:cNvGraphicFramePr>
+            <a:graphic xmlns:a="http://schemas.openxmlformats.org/drawingml/2006/main">
+              <a:graphicData uri="http://schemas.openxmlformats.org/drawingml/2006/picture">
+                <pic:pic xmlns:pic="http://schemas.openxmlformats.org/drawingml/2006/picture">
+                  <pic:nvPicPr>
+                    <pic:cNvPr id="1" name=""/>
+                    <pic:cNvPicPr/>
+                  </pic:nvPicPr>
+                  <pic:blipFill>
+                    <a:blip r:embed="rId19"/>
+                    <a:stretch>
+                      <a:fillRect/>
+                    </a:stretch>
+                  </pic:blipFill>
+                  <pic:spPr>
+                    <a:xfrm>
+                      <a:off x="0" y="0"/>
+                      <a:ext cx="5731510" cy="2994660"/>
+                    </a:xfrm>
+                    <a:prstGeom prst="rect">
+                      <a:avLst/>
+                    </a:prstGeom>
+                  </pic:spPr>
+                </pic:pic>
+              </a:graphicData>
+            </a:graphic>
+          </wp:inline>
+        </w:drawing>
+      </w:r>
+    </w:p>
+    <w:p/>
+    <w:p/>
     <w:p/>
     <w:p/>
     <w:p/>
@@ -487,6 +866,7 @@
     <w:lsdException w:name="HTML Sample" w:semiHidden="1" w:unhideWhenUsed="1"/>
     <w:lsdException w:name="HTML Typewriter" w:semiHidden="1" w:unhideWhenUsed="1"/>
     <w:lsdException w:name="HTML Variable" w:semiHidden="1" w:unhideWhenUsed="1"/>
+    <w:lsdException w:name="Normal Table" w:semiHidden="1" w:unhideWhenUsed="1"/>
     <w:lsdException w:name="annotation subject" w:semiHidden="1" w:unhideWhenUsed="1"/>
     <w:lsdException w:name="No List" w:semiHidden="1" w:unhideWhenUsed="1"/>
     <w:lsdException w:name="Outline List 1" w:semiHidden="1" w:unhideWhenUsed="1"/>
@@ -532,9 +912,11 @@
     <w:lsdException w:name="Table Subtle 1" w:semiHidden="1" w:unhideWhenUsed="1"/>
     <w:lsdException w:name="Table Subtle 2" w:semiHidden="1" w:unhideWhenUsed="1"/>
     <w:lsdException w:name="Table Web 1" w:semiHidden="1" w:unhideWhenUsed="1"/>
+    <w:lsdException w:name="Table Web 2" w:semiHidden="1" w:unhideWhenUsed="1"/>
     <w:lsdException w:name="Table Web 3" w:semiHidden="1" w:unhideWhenUsed="1"/>
     <w:lsdException w:name="Balloon Text" w:semiHidden="1" w:unhideWhenUsed="1"/>
     <w:lsdException w:name="Table Grid" w:uiPriority="39"/>
+    <w:lsdException w:name="Table Theme" w:semiHidden="1" w:unhideWhenUsed="1"/>
     <w:lsdException w:name="Placeholder Text" w:semiHidden="1"/>
     <w:lsdException w:name="No Spacing" w:uiPriority="1" w:qFormat="1"/>
     <w:lsdException w:name="Light Shading" w:uiPriority="60"/>

</xml_diff>